<commit_message>
Esl 137 added boxes into table (#333)
* ESL-137 added box extraction skeleton into scan table extraction

* ESL-138 ESL-137 a lot of table changes

- added CellWithMeta
- change output table structure, remove CellProperies in output
- change logic bbox extraction from image tables after debugging
- change output in CSV, HTML, TABBY, PDF, SCAN readers
- change all tests with tables
- fixed styles

* ESL-137 chnaged draw table script

* ESL-148 added script of table word boxes drawing

* TLDR-471 added angle rotation from PdfImageReader and Tables

* ESL-137 fixed unit-tests

* ESL-137 fixed after review; removing some unused functions

- fixed after review
- removing some unused functions

* ESL-137 update docs

* ESL-137 after review
</commit_message>
<xml_diff>
--- a/docs/source/_static/code_examples/test_dir/example.docx
+++ b/docs/source/_static/code_examples/test_dir/example.docx
@@ -16,6 +16,10 @@
     <w:p>
       <w:pPr>
         <w:pStyle w:val="Heading1"/>
+        <w:numPr>
+          <w:ilvl w:val="0"/>
+          <w:numId w:val="1"/>
+        </w:numPr>
         <w:rPr/>
       </w:pPr>
       <w:r>
@@ -125,13 +129,19 @@
     <w:tbl>
       <w:tblPr>
         <w:tblW w:w="9638" w:type="dxa"/>
-        <w:jc w:val="left"/>
-        <w:tblInd w:w="0" w:type="dxa"/>
+        <w:jc w:val="start"/>
+        <w:tblInd w:w="-54" w:type="dxa"/>
+        <w:tblBorders>
+          <w:top w:val="single" w:sz="2" w:space="0" w:color="000000"/>
+          <w:start w:val="single" w:sz="2" w:space="0" w:color="000000"/>
+          <w:bottom w:val="single" w:sz="2" w:space="0" w:color="000000"/>
+          <w:insideH w:val="single" w:sz="2" w:space="0" w:color="000000"/>
+        </w:tblBorders>
         <w:tblCellMar>
           <w:top w:w="55" w:type="dxa"/>
-          <w:left w:w="54" w:type="dxa"/>
+          <w:start w:w="51" w:type="dxa"/>
           <w:bottom w:w="55" w:type="dxa"/>
-          <w:right w:w="55" w:type="dxa"/>
+          <w:end w:w="55" w:type="dxa"/>
         </w:tblCellMar>
       </w:tblPr>
       <w:tblGrid>
@@ -149,9 +159,11 @@
             <w:tcW w:w="1606" w:type="dxa"/>
             <w:tcBorders>
               <w:top w:val="single" w:sz="2" w:space="0" w:color="000000"/>
-              <w:left w:val="single" w:sz="2" w:space="0" w:color="000000"/>
-              <w:bottom w:val="single" w:sz="2" w:space="0" w:color="000000"/>
-            </w:tcBorders>
+              <w:start w:val="single" w:sz="2" w:space="0" w:color="000000"/>
+              <w:bottom w:val="single" w:sz="2" w:space="0" w:color="000000"/>
+              <w:insideH w:val="single" w:sz="2" w:space="0" w:color="000000"/>
+            </w:tcBorders>
+            <w:shd w:fill="auto" w:val="clear"/>
           </w:tcPr>
           <w:p>
             <w:pPr>
@@ -175,9 +187,11 @@
             <w:tcW w:w="1606" w:type="dxa"/>
             <w:tcBorders>
               <w:top w:val="single" w:sz="2" w:space="0" w:color="000000"/>
-              <w:left w:val="single" w:sz="2" w:space="0" w:color="000000"/>
-              <w:bottom w:val="single" w:sz="2" w:space="0" w:color="000000"/>
-            </w:tcBorders>
+              <w:start w:val="single" w:sz="2" w:space="0" w:color="000000"/>
+              <w:bottom w:val="single" w:sz="2" w:space="0" w:color="000000"/>
+              <w:insideH w:val="single" w:sz="2" w:space="0" w:color="000000"/>
+            </w:tcBorders>
+            <w:shd w:fill="auto" w:val="clear"/>
           </w:tcPr>
           <w:p>
             <w:pPr>
@@ -209,9 +223,11 @@
             <w:tcW w:w="1607" w:type="dxa"/>
             <w:tcBorders>
               <w:top w:val="single" w:sz="2" w:space="0" w:color="000000"/>
-              <w:left w:val="single" w:sz="2" w:space="0" w:color="000000"/>
-              <w:bottom w:val="single" w:sz="2" w:space="0" w:color="000000"/>
-            </w:tcBorders>
+              <w:start w:val="single" w:sz="2" w:space="0" w:color="000000"/>
+              <w:bottom w:val="single" w:sz="2" w:space="0" w:color="000000"/>
+              <w:insideH w:val="single" w:sz="2" w:space="0" w:color="000000"/>
+            </w:tcBorders>
+            <w:shd w:fill="auto" w:val="clear"/>
           </w:tcPr>
           <w:p>
             <w:pPr>
@@ -243,9 +259,11 @@
             <w:tcW w:w="1606" w:type="dxa"/>
             <w:tcBorders>
               <w:top w:val="single" w:sz="2" w:space="0" w:color="000000"/>
-              <w:left w:val="single" w:sz="2" w:space="0" w:color="000000"/>
-              <w:bottom w:val="single" w:sz="2" w:space="0" w:color="000000"/>
-            </w:tcBorders>
+              <w:start w:val="single" w:sz="2" w:space="0" w:color="000000"/>
+              <w:bottom w:val="single" w:sz="2" w:space="0" w:color="000000"/>
+              <w:insideH w:val="single" w:sz="2" w:space="0" w:color="000000"/>
+            </w:tcBorders>
+            <w:shd w:fill="auto" w:val="clear"/>
           </w:tcPr>
           <w:p>
             <w:pPr>
@@ -277,9 +295,11 @@
             <w:tcW w:w="1607" w:type="dxa"/>
             <w:tcBorders>
               <w:top w:val="single" w:sz="2" w:space="0" w:color="000000"/>
-              <w:left w:val="single" w:sz="2" w:space="0" w:color="000000"/>
-              <w:bottom w:val="single" w:sz="2" w:space="0" w:color="000000"/>
-            </w:tcBorders>
+              <w:start w:val="single" w:sz="2" w:space="0" w:color="000000"/>
+              <w:bottom w:val="single" w:sz="2" w:space="0" w:color="000000"/>
+              <w:insideH w:val="single" w:sz="2" w:space="0" w:color="000000"/>
+            </w:tcBorders>
+            <w:shd w:fill="auto" w:val="clear"/>
           </w:tcPr>
           <w:p>
             <w:pPr>
@@ -322,10 +342,13 @@
             <w:tcW w:w="1606" w:type="dxa"/>
             <w:tcBorders>
               <w:top w:val="single" w:sz="2" w:space="0" w:color="000000"/>
-              <w:left w:val="single" w:sz="2" w:space="0" w:color="000000"/>
-              <w:bottom w:val="single" w:sz="2" w:space="0" w:color="000000"/>
-              <w:right w:val="single" w:sz="2" w:space="0" w:color="000000"/>
-            </w:tcBorders>
+              <w:start w:val="single" w:sz="2" w:space="0" w:color="000000"/>
+              <w:bottom w:val="single" w:sz="2" w:space="0" w:color="000000"/>
+              <w:end w:val="single" w:sz="2" w:space="0" w:color="000000"/>
+              <w:insideH w:val="single" w:sz="2" w:space="0" w:color="000000"/>
+              <w:insideV w:val="single" w:sz="2" w:space="0" w:color="000000"/>
+            </w:tcBorders>
+            <w:shd w:fill="auto" w:val="clear"/>
           </w:tcPr>
           <w:p>
             <w:pPr>
@@ -360,9 +383,11 @@
             <w:tcW w:w="1606" w:type="dxa"/>
             <w:tcBorders>
               <w:top w:val="single" w:sz="2" w:space="0" w:color="000000"/>
-              <w:left w:val="single" w:sz="2" w:space="0" w:color="000000"/>
-              <w:bottom w:val="single" w:sz="2" w:space="0" w:color="000000"/>
-            </w:tcBorders>
+              <w:start w:val="single" w:sz="2" w:space="0" w:color="000000"/>
+              <w:bottom w:val="single" w:sz="2" w:space="0" w:color="000000"/>
+              <w:insideH w:val="single" w:sz="2" w:space="0" w:color="000000"/>
+            </w:tcBorders>
+            <w:shd w:fill="auto" w:val="clear"/>
           </w:tcPr>
           <w:p>
             <w:pPr>
@@ -386,9 +411,11 @@
             <w:tcW w:w="1606" w:type="dxa"/>
             <w:tcBorders>
               <w:top w:val="single" w:sz="2" w:space="0" w:color="000000"/>
-              <w:left w:val="single" w:sz="2" w:space="0" w:color="000000"/>
-              <w:bottom w:val="single" w:sz="2" w:space="0" w:color="000000"/>
-            </w:tcBorders>
+              <w:start w:val="single" w:sz="2" w:space="0" w:color="000000"/>
+              <w:bottom w:val="single" w:sz="2" w:space="0" w:color="000000"/>
+              <w:insideH w:val="single" w:sz="2" w:space="0" w:color="000000"/>
+            </w:tcBorders>
+            <w:shd w:fill="auto" w:val="clear"/>
           </w:tcPr>
           <w:p>
             <w:pPr>
@@ -420,9 +447,11 @@
             <w:tcW w:w="1607" w:type="dxa"/>
             <w:tcBorders>
               <w:top w:val="single" w:sz="2" w:space="0" w:color="000000"/>
-              <w:left w:val="single" w:sz="2" w:space="0" w:color="000000"/>
-              <w:bottom w:val="single" w:sz="2" w:space="0" w:color="000000"/>
-            </w:tcBorders>
+              <w:start w:val="single" w:sz="2" w:space="0" w:color="000000"/>
+              <w:bottom w:val="single" w:sz="2" w:space="0" w:color="000000"/>
+              <w:insideH w:val="single" w:sz="2" w:space="0" w:color="000000"/>
+            </w:tcBorders>
+            <w:shd w:fill="auto" w:val="clear"/>
           </w:tcPr>
           <w:p>
             <w:pPr>
@@ -454,9 +483,11 @@
             <w:tcW w:w="1606" w:type="dxa"/>
             <w:tcBorders>
               <w:top w:val="single" w:sz="2" w:space="0" w:color="000000"/>
-              <w:left w:val="single" w:sz="2" w:space="0" w:color="000000"/>
-              <w:bottom w:val="single" w:sz="2" w:space="0" w:color="000000"/>
-            </w:tcBorders>
+              <w:start w:val="single" w:sz="2" w:space="0" w:color="000000"/>
+              <w:bottom w:val="single" w:sz="2" w:space="0" w:color="000000"/>
+              <w:insideH w:val="single" w:sz="2" w:space="0" w:color="000000"/>
+            </w:tcBorders>
+            <w:shd w:fill="auto" w:val="clear"/>
           </w:tcPr>
           <w:p>
             <w:pPr>
@@ -488,9 +519,11 @@
             <w:tcW w:w="1607" w:type="dxa"/>
             <w:tcBorders>
               <w:top w:val="single" w:sz="2" w:space="0" w:color="000000"/>
-              <w:left w:val="single" w:sz="2" w:space="0" w:color="000000"/>
-              <w:bottom w:val="single" w:sz="2" w:space="0" w:color="000000"/>
-            </w:tcBorders>
+              <w:start w:val="single" w:sz="2" w:space="0" w:color="000000"/>
+              <w:bottom w:val="single" w:sz="2" w:space="0" w:color="000000"/>
+              <w:insideH w:val="single" w:sz="2" w:space="0" w:color="000000"/>
+            </w:tcBorders>
+            <w:shd w:fill="auto" w:val="clear"/>
           </w:tcPr>
           <w:p>
             <w:pPr>
@@ -522,10 +555,13 @@
             <w:tcW w:w="1606" w:type="dxa"/>
             <w:tcBorders>
               <w:top w:val="single" w:sz="2" w:space="0" w:color="000000"/>
-              <w:left w:val="single" w:sz="2" w:space="0" w:color="000000"/>
-              <w:bottom w:val="single" w:sz="2" w:space="0" w:color="000000"/>
-              <w:right w:val="single" w:sz="2" w:space="0" w:color="000000"/>
-            </w:tcBorders>
+              <w:start w:val="single" w:sz="2" w:space="0" w:color="000000"/>
+              <w:bottom w:val="single" w:sz="2" w:space="0" w:color="000000"/>
+              <w:end w:val="single" w:sz="2" w:space="0" w:color="000000"/>
+              <w:insideH w:val="single" w:sz="2" w:space="0" w:color="000000"/>
+              <w:insideV w:val="single" w:sz="2" w:space="0" w:color="000000"/>
+            </w:tcBorders>
+            <w:shd w:fill="auto" w:val="clear"/>
           </w:tcPr>
           <w:p>
             <w:pPr>
@@ -618,13 +654,21 @@
     <w:tbl>
       <w:tblPr>
         <w:tblW w:w="6388" w:type="dxa"/>
-        <w:jc w:val="left"/>
-        <w:tblInd w:w="0" w:type="dxa"/>
+        <w:jc w:val="start"/>
+        <w:tblInd w:w="-54" w:type="dxa"/>
+        <w:tblBorders>
+          <w:top w:val="single" w:sz="2" w:space="0" w:color="000000"/>
+          <w:start w:val="single" w:sz="2" w:space="0" w:color="000000"/>
+          <w:bottom w:val="single" w:sz="2" w:space="0" w:color="000000"/>
+          <w:end w:val="single" w:sz="2" w:space="0" w:color="000000"/>
+          <w:insideH w:val="single" w:sz="2" w:space="0" w:color="000000"/>
+          <w:insideV w:val="single" w:sz="2" w:space="0" w:color="000000"/>
+        </w:tblBorders>
         <w:tblCellMar>
           <w:top w:w="55" w:type="dxa"/>
-          <w:left w:w="54" w:type="dxa"/>
+          <w:start w:w="51" w:type="dxa"/>
           <w:bottom w:w="55" w:type="dxa"/>
-          <w:right w:w="55" w:type="dxa"/>
+          <w:end w:w="55" w:type="dxa"/>
         </w:tblCellMar>
       </w:tblPr>
       <w:tblGrid>
@@ -639,10 +683,13 @@
             <w:gridSpan w:val="2"/>
             <w:tcBorders>
               <w:top w:val="single" w:sz="2" w:space="0" w:color="000000"/>
-              <w:left w:val="single" w:sz="2" w:space="0" w:color="000000"/>
-              <w:bottom w:val="single" w:sz="2" w:space="0" w:color="000000"/>
-              <w:right w:val="single" w:sz="2" w:space="0" w:color="000000"/>
-            </w:tcBorders>
+              <w:start w:val="single" w:sz="2" w:space="0" w:color="000000"/>
+              <w:bottom w:val="single" w:sz="2" w:space="0" w:color="000000"/>
+              <w:end w:val="single" w:sz="2" w:space="0" w:color="000000"/>
+              <w:insideH w:val="single" w:sz="2" w:space="0" w:color="000000"/>
+              <w:insideV w:val="single" w:sz="2" w:space="0" w:color="000000"/>
+            </w:tcBorders>
+            <w:shd w:fill="auto" w:val="clear"/>
           </w:tcPr>
           <w:p>
             <w:pPr>
@@ -671,9 +718,11 @@
             <w:vMerge w:val="restart"/>
             <w:tcBorders>
               <w:top w:val="single" w:sz="2" w:space="0" w:color="000000"/>
-              <w:left w:val="single" w:sz="2" w:space="0" w:color="000000"/>
-              <w:bottom w:val="single" w:sz="2" w:space="0" w:color="000000"/>
-            </w:tcBorders>
+              <w:start w:val="single" w:sz="2" w:space="0" w:color="000000"/>
+              <w:bottom w:val="single" w:sz="2" w:space="0" w:color="000000"/>
+              <w:insideH w:val="single" w:sz="2" w:space="0" w:color="000000"/>
+            </w:tcBorders>
+            <w:shd w:fill="auto" w:val="clear"/>
           </w:tcPr>
           <w:p>
             <w:pPr>
@@ -705,10 +754,13 @@
             <w:tcW w:w="3176" w:type="dxa"/>
             <w:tcBorders>
               <w:top w:val="single" w:sz="2" w:space="0" w:color="000000"/>
-              <w:left w:val="single" w:sz="2" w:space="0" w:color="000000"/>
-              <w:bottom w:val="single" w:sz="2" w:space="0" w:color="000000"/>
-              <w:right w:val="single" w:sz="2" w:space="0" w:color="000000"/>
-            </w:tcBorders>
+              <w:start w:val="single" w:sz="2" w:space="0" w:color="000000"/>
+              <w:bottom w:val="single" w:sz="2" w:space="0" w:color="000000"/>
+              <w:end w:val="single" w:sz="2" w:space="0" w:color="000000"/>
+              <w:insideH w:val="single" w:sz="2" w:space="0" w:color="000000"/>
+              <w:insideV w:val="single" w:sz="2" w:space="0" w:color="000000"/>
+            </w:tcBorders>
+            <w:shd w:fill="auto" w:val="clear"/>
           </w:tcPr>
           <w:p>
             <w:pPr>
@@ -736,9 +788,11 @@
             <w:vMerge w:val="continue"/>
             <w:tcBorders>
               <w:top w:val="single" w:sz="2" w:space="0" w:color="000000"/>
-              <w:left w:val="single" w:sz="2" w:space="0" w:color="000000"/>
-              <w:bottom w:val="single" w:sz="2" w:space="0" w:color="000000"/>
-            </w:tcBorders>
+              <w:start w:val="single" w:sz="2" w:space="0" w:color="000000"/>
+              <w:bottom w:val="single" w:sz="2" w:space="0" w:color="000000"/>
+              <w:insideH w:val="single" w:sz="2" w:space="0" w:color="000000"/>
+            </w:tcBorders>
+            <w:shd w:fill="auto" w:val="clear"/>
           </w:tcPr>
           <w:p>
             <w:pPr>
@@ -755,10 +809,13 @@
             <w:tcW w:w="3176" w:type="dxa"/>
             <w:tcBorders>
               <w:top w:val="single" w:sz="2" w:space="0" w:color="000000"/>
-              <w:left w:val="single" w:sz="2" w:space="0" w:color="000000"/>
-              <w:bottom w:val="single" w:sz="2" w:space="0" w:color="000000"/>
-              <w:right w:val="single" w:sz="2" w:space="0" w:color="000000"/>
-            </w:tcBorders>
+              <w:start w:val="single" w:sz="2" w:space="0" w:color="000000"/>
+              <w:bottom w:val="single" w:sz="2" w:space="0" w:color="000000"/>
+              <w:end w:val="single" w:sz="2" w:space="0" w:color="000000"/>
+              <w:insideH w:val="single" w:sz="2" w:space="0" w:color="000000"/>
+              <w:insideV w:val="single" w:sz="2" w:space="0" w:color="000000"/>
+            </w:tcBorders>
+            <w:shd w:fill="auto" w:val="clear"/>
           </w:tcPr>
           <w:p>
             <w:pPr>
@@ -793,9 +850,11 @@
             <w:tcW w:w="3212" w:type="dxa"/>
             <w:tcBorders>
               <w:top w:val="single" w:sz="2" w:space="0" w:color="000000"/>
-              <w:left w:val="single" w:sz="2" w:space="0" w:color="000000"/>
-              <w:bottom w:val="single" w:sz="2" w:space="0" w:color="000000"/>
-            </w:tcBorders>
+              <w:start w:val="single" w:sz="2" w:space="0" w:color="000000"/>
+              <w:bottom w:val="single" w:sz="2" w:space="0" w:color="000000"/>
+              <w:insideH w:val="single" w:sz="2" w:space="0" w:color="000000"/>
+            </w:tcBorders>
+            <w:shd w:fill="auto" w:val="clear"/>
           </w:tcPr>
           <w:p>
             <w:pPr>
@@ -827,10 +886,13 @@
             <w:tcW w:w="3176" w:type="dxa"/>
             <w:tcBorders>
               <w:top w:val="single" w:sz="2" w:space="0" w:color="000000"/>
-              <w:left w:val="single" w:sz="2" w:space="0" w:color="000000"/>
-              <w:bottom w:val="single" w:sz="2" w:space="0" w:color="000000"/>
-              <w:right w:val="single" w:sz="2" w:space="0" w:color="000000"/>
-            </w:tcBorders>
+              <w:start w:val="single" w:sz="2" w:space="0" w:color="000000"/>
+              <w:bottom w:val="single" w:sz="2" w:space="0" w:color="000000"/>
+              <w:end w:val="single" w:sz="2" w:space="0" w:color="000000"/>
+              <w:insideH w:val="single" w:sz="2" w:space="0" w:color="000000"/>
+              <w:insideV w:val="single" w:sz="2" w:space="0" w:color="000000"/>
+            </w:tcBorders>
+            <w:shd w:fill="auto" w:val="clear"/>
           </w:tcPr>
           <w:p>
             <w:pPr>
@@ -898,7 +960,7 @@
             <wp:extent cx="6120130" cy="2974340"/>
             <wp:effectExtent l="0" t="0" r="0" b="0"/>
             <wp:wrapSquare wrapText="largest"/>
-            <wp:docPr id="1" name="Image1" descr=""/>
+            <wp:docPr id="1" name="Image1" descr="" title=""/>
             <wp:cNvGraphicFramePr>
               <a:graphicFrameLocks xmlns:a="http://schemas.openxmlformats.org/drawingml/2006/main" noChangeAspect="1"/>
             </wp:cNvGraphicFramePr>
@@ -906,7 +968,7 @@
               <a:graphicData uri="http://schemas.openxmlformats.org/drawingml/2006/picture">
                 <pic:pic xmlns:pic="http://schemas.openxmlformats.org/drawingml/2006/picture">
                   <pic:nvPicPr>
-                    <pic:cNvPr id="1" name="Image1" descr=""/>
+                    <pic:cNvPr id="1" name="Image1" descr="" title=""/>
                     <pic:cNvPicPr>
                       <a:picLocks noChangeAspect="1" noChangeArrowheads="1"/>
                     </pic:cNvPicPr>
@@ -955,12 +1017,9 @@
       <w:numFmt w:val="none"/>
       <w:suff w:val="nothing"/>
       <w:lvlText w:val=""/>
-      <w:lvlJc w:val="left"/>
-      <w:pPr>
-        <w:tabs>
-          <w:tab w:val="num" w:pos="0"/>
-        </w:tabs>
-        <w:ind w:left="0" w:hanging="0"/>
+      <w:lvlJc w:val="start"/>
+      <w:pPr>
+        <w:ind w:start="0" w:hanging="0"/>
       </w:pPr>
     </w:lvl>
     <w:lvl w:ilvl="1">
@@ -968,12 +1027,9 @@
       <w:numFmt w:val="none"/>
       <w:suff w:val="nothing"/>
       <w:lvlText w:val=""/>
-      <w:lvlJc w:val="left"/>
-      <w:pPr>
-        <w:tabs>
-          <w:tab w:val="num" w:pos="0"/>
-        </w:tabs>
-        <w:ind w:left="0" w:hanging="0"/>
+      <w:lvlJc w:val="start"/>
+      <w:pPr>
+        <w:ind w:start="0" w:hanging="0"/>
       </w:pPr>
     </w:lvl>
     <w:lvl w:ilvl="2">
@@ -981,12 +1037,9 @@
       <w:numFmt w:val="none"/>
       <w:suff w:val="nothing"/>
       <w:lvlText w:val=""/>
-      <w:lvlJc w:val="left"/>
-      <w:pPr>
-        <w:tabs>
-          <w:tab w:val="num" w:pos="0"/>
-        </w:tabs>
-        <w:ind w:left="0" w:hanging="0"/>
+      <w:lvlJc w:val="start"/>
+      <w:pPr>
+        <w:ind w:start="0" w:hanging="0"/>
       </w:pPr>
     </w:lvl>
     <w:lvl w:ilvl="3">
@@ -994,12 +1047,9 @@
       <w:numFmt w:val="none"/>
       <w:suff w:val="nothing"/>
       <w:lvlText w:val=""/>
-      <w:lvlJc w:val="left"/>
-      <w:pPr>
-        <w:tabs>
-          <w:tab w:val="num" w:pos="0"/>
-        </w:tabs>
-        <w:ind w:left="0" w:hanging="0"/>
+      <w:lvlJc w:val="start"/>
+      <w:pPr>
+        <w:ind w:start="0" w:hanging="0"/>
       </w:pPr>
     </w:lvl>
     <w:lvl w:ilvl="4">
@@ -1007,12 +1057,9 @@
       <w:numFmt w:val="none"/>
       <w:suff w:val="nothing"/>
       <w:lvlText w:val=""/>
-      <w:lvlJc w:val="left"/>
-      <w:pPr>
-        <w:tabs>
-          <w:tab w:val="num" w:pos="0"/>
-        </w:tabs>
-        <w:ind w:left="0" w:hanging="0"/>
+      <w:lvlJc w:val="start"/>
+      <w:pPr>
+        <w:ind w:start="0" w:hanging="0"/>
       </w:pPr>
     </w:lvl>
     <w:lvl w:ilvl="5">
@@ -1020,12 +1067,9 @@
       <w:numFmt w:val="none"/>
       <w:suff w:val="nothing"/>
       <w:lvlText w:val=""/>
-      <w:lvlJc w:val="left"/>
-      <w:pPr>
-        <w:tabs>
-          <w:tab w:val="num" w:pos="0"/>
-        </w:tabs>
-        <w:ind w:left="0" w:hanging="0"/>
+      <w:lvlJc w:val="start"/>
+      <w:pPr>
+        <w:ind w:start="0" w:hanging="0"/>
       </w:pPr>
     </w:lvl>
     <w:lvl w:ilvl="6">
@@ -1033,12 +1077,9 @@
       <w:numFmt w:val="none"/>
       <w:suff w:val="nothing"/>
       <w:lvlText w:val=""/>
-      <w:lvlJc w:val="left"/>
-      <w:pPr>
-        <w:tabs>
-          <w:tab w:val="num" w:pos="0"/>
-        </w:tabs>
-        <w:ind w:left="0" w:hanging="0"/>
+      <w:lvlJc w:val="start"/>
+      <w:pPr>
+        <w:ind w:start="0" w:hanging="0"/>
       </w:pPr>
     </w:lvl>
     <w:lvl w:ilvl="7">
@@ -1046,12 +1087,9 @@
       <w:numFmt w:val="none"/>
       <w:suff w:val="nothing"/>
       <w:lvlText w:val=""/>
-      <w:lvlJc w:val="left"/>
-      <w:pPr>
-        <w:tabs>
-          <w:tab w:val="num" w:pos="0"/>
-        </w:tabs>
-        <w:ind w:left="0" w:hanging="0"/>
+      <w:lvlJc w:val="start"/>
+      <w:pPr>
+        <w:ind w:start="0" w:hanging="0"/>
       </w:pPr>
     </w:lvl>
     <w:lvl w:ilvl="8">
@@ -1059,12 +1097,9 @@
       <w:numFmt w:val="none"/>
       <w:suff w:val="nothing"/>
       <w:lvlText w:val=""/>
-      <w:lvlJc w:val="left"/>
-      <w:pPr>
-        <w:tabs>
-          <w:tab w:val="num" w:pos="0"/>
-        </w:tabs>
-        <w:ind w:left="0" w:hanging="0"/>
+      <w:lvlJc w:val="start"/>
+      <w:pPr>
+        <w:ind w:start="0" w:hanging="0"/>
       </w:pPr>
     </w:lvl>
   </w:abstractNum>
@@ -1086,9 +1121,7 @@
       </w:rPr>
     </w:rPrDefault>
     <w:pPrDefault>
-      <w:pPr>
-        <w:suppressAutoHyphens w:val="true"/>
-      </w:pPr>
+      <w:pPr/>
     </w:pPrDefault>
   </w:docDefaults>
   <w:style w:type="paragraph" w:styleId="Normal">
@@ -1102,7 +1135,7 @@
       <w:autoSpaceDE w:val="true"/>
       <w:bidi w:val="0"/>
       <w:spacing w:before="0" w:after="0"/>
-      <w:jc w:val="left"/>
+      <w:jc w:val="start"/>
     </w:pPr>
     <w:rPr>
       <w:rFonts w:ascii="Liberation Serif;Times New Roman" w:hAnsi="Liberation Serif;Times New Roman" w:eastAsia="Noto Sans CJK SC Regular" w:cs="Lohit Devanagari"/>

</xml_diff>